<commit_message>
feat(main): created a report on lab01
</commit_message>
<xml_diff>
--- a/labs/lab01/report/report.docx
+++ b/labs/lab01/report/report.docx
@@ -1972,7 +1972,7 @@
       </w:r>
     </w:p>
     <w:bookmarkEnd w:id="91"/>
-    <w:bookmarkStart w:id="92" w:name="выводы"/>
+    <w:bookmarkStart w:id="92" w:name="ответы-на-контрольные-вопросы"/>
     <w:p>
       <w:pPr>
         <w:pStyle w:val="Heading1"/>
@@ -1987,25 +1987,7 @@
         <w:tab/>
       </w:r>
       <w:r>
-        <w:t xml:space="preserve">Выводы</w:t>
-      </w:r>
-    </w:p>
-    <w:p>
-      <w:pPr>
-        <w:pStyle w:val="FirstParagraph"/>
-      </w:pPr>
-      <w:r>
-        <w:t xml:space="preserve">Приобретели практические навыки установки операционной системы на виртуальную машину, настройки минимально необходимых для дальнейшей работы сервисов.</w:t>
-      </w:r>
-    </w:p>
-    <w:bookmarkEnd w:id="92"/>
-    <w:bookmarkStart w:id="93" w:name="список-литературы"/>
-    <w:p>
-      <w:pPr>
-        <w:pStyle w:val="Heading1"/>
-      </w:pPr>
-      <w:r>
-        <w:t xml:space="preserve">Список литературы</w:t>
+        <w:t xml:space="preserve">Ответы на контрольные вопросы</w:t>
       </w:r>
     </w:p>
     <w:p>
@@ -2017,7 +1999,7 @@
         <w:pStyle w:val="Compact"/>
       </w:pPr>
       <w:r>
-        <w:t xml:space="preserve">Dash, P. Getting Started with Oracle VM VirtualBox / P. Dash. – Packt Publishing Ltd, 2013. – 86 сс.</w:t>
+        <w:t xml:space="preserve">Учётная запись пользователя хранит такую информацию как User ID, пароль, уникальный идентификатов пользователя, идентификатор группы пользователя, домашний каталог, а также дополнительную информацию о пользователе.</w:t>
       </w:r>
     </w:p>
     <w:p>
@@ -2029,70 +2011,572 @@
         <w:pStyle w:val="Compact"/>
       </w:pPr>
       <w:r>
-        <w:t xml:space="preserve">Colvin, H. VirtualBox: An Ultimate Guide Book on Virtualization with VirtualBox. VirtualBox / H. Colvin. – CreateSpace Independent Publishing Platform, 2015. – 70 сс.</w:t>
+        <w:t xml:space="preserve">Команды терминала:</w:t>
+      </w:r>
+      <w:r>
+        <w:t xml:space="preserve"> </w:t>
+      </w:r>
+      <w:r>
+        <w:t xml:space="preserve">Для получения справки по команде можно использовать команду</w:t>
+      </w:r>
+      <w:r>
+        <w:t xml:space="preserve"> </w:t>
+      </w:r>
+      <w:r>
+        <w:rPr>
+          <w:rStyle w:val="VerbatimChar"/>
+        </w:rPr>
+        <w:t xml:space="preserve">man</w:t>
+      </w:r>
+      <w:r>
+        <w:t xml:space="preserve">. Например:</w:t>
+      </w:r>
+    </w:p>
+    <w:p>
+      <w:pPr>
+        <w:pStyle w:val="SourceCode"/>
+      </w:pPr>
+      <w:r>
+        <w:rPr>
+          <w:rStyle w:val="VerbatimChar"/>
+        </w:rPr>
+        <w:t xml:space="preserve">man cp</w:t>
+      </w:r>
+    </w:p>
+    <w:p>
+      <w:pPr>
+        <w:pStyle w:val="FirstParagraph"/>
+      </w:pPr>
+      <w:r>
+        <w:t xml:space="preserve">Для перемещения по файловой системе используется команда</w:t>
+      </w:r>
+      <w:r>
+        <w:t xml:space="preserve"> </w:t>
+      </w:r>
+      <w:r>
+        <w:rPr>
+          <w:rStyle w:val="VerbatimChar"/>
+        </w:rPr>
+        <w:t xml:space="preserve">cd</w:t>
+      </w:r>
+      <w:r>
+        <w:t xml:space="preserve">. Например:</w:t>
+      </w:r>
+    </w:p>
+    <w:p>
+      <w:pPr>
+        <w:pStyle w:val="SourceCode"/>
+      </w:pPr>
+      <w:r>
+        <w:rPr>
+          <w:rStyle w:val="VerbatimChar"/>
+        </w:rPr>
+        <w:t xml:space="preserve">cd ~/work/study</w:t>
+      </w:r>
+    </w:p>
+    <w:p>
+      <w:pPr>
+        <w:pStyle w:val="FirstParagraph"/>
+      </w:pPr>
+      <w:r>
+        <w:t xml:space="preserve">Для просмотра содержимого каталога используем команду</w:t>
+      </w:r>
+      <w:r>
+        <w:t xml:space="preserve"> </w:t>
+      </w:r>
+      <w:r>
+        <w:rPr>
+          <w:rStyle w:val="VerbatimChar"/>
+        </w:rPr>
+        <w:t xml:space="preserve">ls</w:t>
+      </w:r>
+      <w:r>
+        <w:t xml:space="preserve">:</w:t>
+      </w:r>
+    </w:p>
+    <w:p>
+      <w:pPr>
+        <w:pStyle w:val="SourceCode"/>
+      </w:pPr>
+      <w:r>
+        <w:rPr>
+          <w:rStyle w:val="VerbatimChar"/>
+        </w:rPr>
+        <w:t xml:space="preserve">ls ~/work/study</w:t>
+      </w:r>
+    </w:p>
+    <w:p>
+      <w:pPr>
+        <w:pStyle w:val="FirstParagraph"/>
+      </w:pPr>
+      <w:r>
+        <w:t xml:space="preserve">Для определения объёма каталога можно ввести команду</w:t>
+      </w:r>
+      <w:r>
+        <w:t xml:space="preserve"> </w:t>
+      </w:r>
+      <w:r>
+        <w:rPr>
+          <w:rStyle w:val="VerbatimChar"/>
+        </w:rPr>
+        <w:t xml:space="preserve">du</w:t>
+      </w:r>
+      <w:r>
+        <w:t xml:space="preserve">:</w:t>
+      </w:r>
+    </w:p>
+    <w:p>
+      <w:pPr>
+        <w:pStyle w:val="SourceCode"/>
+      </w:pPr>
+      <w:r>
+        <w:rPr>
+          <w:rStyle w:val="VerbatimChar"/>
+        </w:rPr>
+        <w:t xml:space="preserve">du work</w:t>
+      </w:r>
+    </w:p>
+    <w:p>
+      <w:pPr>
+        <w:pStyle w:val="FirstParagraph"/>
+      </w:pPr>
+      <w:r>
+        <w:t xml:space="preserve">Для создания каталогов используется команда</w:t>
+      </w:r>
+      <w:r>
+        <w:t xml:space="preserve"> </w:t>
+      </w:r>
+      <w:r>
+        <w:rPr>
+          <w:rStyle w:val="VerbatimChar"/>
+        </w:rPr>
+        <w:t xml:space="preserve">mkdir</w:t>
+      </w:r>
+      <w:r>
+        <w:t xml:space="preserve">:</w:t>
+      </w:r>
+    </w:p>
+    <w:p>
+      <w:pPr>
+        <w:pStyle w:val="SourceCode"/>
+      </w:pPr>
+      <w:r>
+        <w:rPr>
+          <w:rStyle w:val="VerbatimChar"/>
+        </w:rPr>
+        <w:t xml:space="preserve">mkdir ~/work/study/2023-2024</w:t>
+      </w:r>
+    </w:p>
+    <w:p>
+      <w:pPr>
+        <w:pStyle w:val="FirstParagraph"/>
+      </w:pPr>
+      <w:r>
+        <w:t xml:space="preserve">А для создания файла используется команда</w:t>
+      </w:r>
+      <w:r>
+        <w:t xml:space="preserve"> </w:t>
+      </w:r>
+      <w:r>
+        <w:rPr>
+          <w:rStyle w:val="VerbatimChar"/>
+        </w:rPr>
+        <w:t xml:space="preserve">touch</w:t>
+      </w:r>
+      <w:r>
+        <w:t xml:space="preserve">:</w:t>
+      </w:r>
+    </w:p>
+    <w:p>
+      <w:pPr>
+        <w:pStyle w:val="SourceCode"/>
+      </w:pPr>
+      <w:r>
+        <w:rPr>
+          <w:rStyle w:val="VerbatimChar"/>
+        </w:rPr>
+        <w:t xml:space="preserve">touch name.txt</w:t>
+      </w:r>
+    </w:p>
+    <w:p>
+      <w:pPr>
+        <w:pStyle w:val="FirstParagraph"/>
+      </w:pPr>
+      <w:r>
+        <w:t xml:space="preserve">Для удаления директорий и файлов используются команды</w:t>
+      </w:r>
+      <w:r>
+        <w:t xml:space="preserve"> </w:t>
+      </w:r>
+      <w:r>
+        <w:rPr>
+          <w:rStyle w:val="VerbatimChar"/>
+        </w:rPr>
+        <w:t xml:space="preserve">rmdir</w:t>
+      </w:r>
+      <w:r>
+        <w:t xml:space="preserve"> </w:t>
+      </w:r>
+      <w:r>
+        <w:t xml:space="preserve">и</w:t>
+      </w:r>
+      <w:r>
+        <w:t xml:space="preserve"> </w:t>
+      </w:r>
+      <w:r>
+        <w:rPr>
+          <w:rStyle w:val="VerbatimChar"/>
+        </w:rPr>
+        <w:t xml:space="preserve">rm</w:t>
+      </w:r>
+      <w:r>
+        <w:t xml:space="preserve">:</w:t>
+      </w:r>
+    </w:p>
+    <w:p>
+      <w:pPr>
+        <w:pStyle w:val="SourceCode"/>
+      </w:pPr>
+      <w:r>
+        <w:rPr>
+          <w:rStyle w:val="VerbatimChar"/>
+        </w:rPr>
+        <w:t xml:space="preserve">rmdir ~/work/study/2023-2024</w:t>
+      </w:r>
+      <w:r>
+        <w:br/>
+      </w:r>
+      <w:r>
+        <w:rPr>
+          <w:rStyle w:val="VerbatimChar"/>
+        </w:rPr>
+        <w:t xml:space="preserve">rm -r name.txt</w:t>
+      </w:r>
+    </w:p>
+    <w:p>
+      <w:pPr>
+        <w:pStyle w:val="FirstParagraph"/>
+      </w:pPr>
+      <w:r>
+        <w:t xml:space="preserve">Для задания определённых прав на каталог можно пользоваться командой</w:t>
+      </w:r>
+      <w:r>
+        <w:t xml:space="preserve"> </w:t>
+      </w:r>
+      <w:r>
+        <w:rPr>
+          <w:rStyle w:val="VerbatimChar"/>
+        </w:rPr>
+        <w:t xml:space="preserve">chmod</w:t>
+      </w:r>
+      <w:r>
+        <w:t xml:space="preserve">. Например, для установки прав на чтение, запись и выполнение для владельца можно написать следующее:</w:t>
+      </w:r>
+    </w:p>
+    <w:p>
+      <w:pPr>
+        <w:pStyle w:val="SourceCode"/>
+      </w:pPr>
+      <w:r>
+        <w:rPr>
+          <w:rStyle w:val="VerbatimChar"/>
+        </w:rPr>
+        <w:t xml:space="preserve">chmod u+rwx name</w:t>
+      </w:r>
+    </w:p>
+    <w:p>
+      <w:pPr>
+        <w:pStyle w:val="FirstParagraph"/>
+      </w:pPr>
+      <w:r>
+        <w:t xml:space="preserve">Для просмотра истории команд пользуемся командой</w:t>
+      </w:r>
+      <w:r>
+        <w:t xml:space="preserve"> </w:t>
+      </w:r>
+      <w:r>
+        <w:rPr>
+          <w:rStyle w:val="VerbatimChar"/>
+        </w:rPr>
+        <w:t xml:space="preserve">history</w:t>
+      </w:r>
+      <w:r>
+        <w:t xml:space="preserve">. Для удобства можно указать интервал, в котором интересует история команд.</w:t>
       </w:r>
     </w:p>
     <w:p>
       <w:pPr>
         <w:numPr>
           <w:ilvl w:val="0"/>
-          <w:numId w:val="1001"/>
+          <w:numId w:val="1002"/>
         </w:numPr>
         <w:pStyle w:val="Compact"/>
       </w:pPr>
       <w:r>
-        <w:t xml:space="preserve">Vugt, S. van. Red Hat RHCSA/RHCE 7 cert guide : Red Hat Enterprise Linux 7 (EX200 and EX300) : Certification Guide. Red Hat RHCSA/RHCE 7 cert guide / S. van Vugt. – Pearson IT Certification, 2016. – 1008 сс.</w:t>
+        <w:t xml:space="preserve">Файловая система - это порядок, который определяет способ организации, хранения и именования данных на носителях информации в компьютерах и другом электронном оборудовании. Существуют различные виды файловых систем, например:</w:t>
       </w:r>
     </w:p>
     <w:p>
       <w:pPr>
         <w:numPr>
           <w:ilvl w:val="0"/>
-          <w:numId w:val="1001"/>
+          <w:numId w:val="1003"/>
         </w:numPr>
         <w:pStyle w:val="Compact"/>
       </w:pPr>
       <w:r>
-        <w:t xml:space="preserve">Робачевский, А. Операционная система UNIX / А. Робачевский, С. Немнюгин, О. Стесик. – 2-е изд. – Санкт-Петербург : БХВ-Петербург, 2010. – 656 сс.</w:t>
+        <w:t xml:space="preserve">для носителей с произвольным доступом (например, жёсткий диск);</w:t>
       </w:r>
     </w:p>
     <w:p>
       <w:pPr>
         <w:numPr>
           <w:ilvl w:val="0"/>
-          <w:numId w:val="1001"/>
+          <w:numId w:val="1003"/>
         </w:numPr>
         <w:pStyle w:val="Compact"/>
       </w:pPr>
       <w:r>
-        <w:t xml:space="preserve">Немет, Э. Unix и Linux: руководство системного администратора. Unix и Linux / Э. Немет, Г. Снайдер, Т.Р. Хейн, Б. Уэйли. – 4-е изд. – Вильямс, 2014. – 1312 сс.</w:t>
+        <w:t xml:space="preserve">для носителей с последовательным доступом (например, магнитные ленты);</w:t>
       </w:r>
     </w:p>
     <w:p>
       <w:pPr>
         <w:numPr>
           <w:ilvl w:val="0"/>
-          <w:numId w:val="1001"/>
+          <w:numId w:val="1003"/>
         </w:numPr>
         <w:pStyle w:val="Compact"/>
       </w:pPr>
       <w:r>
-        <w:t xml:space="preserve">Колисниченко, Д.Н. Самоучитель системного администратора Linux : Системный администратор / Д.Н. Колисниченко. – Санкт-Петербург : БХВ-Петербург, 2011. – 544 сс.</w:t>
+        <w:t xml:space="preserve">для оптических носителей (CD и DVD);</w:t>
       </w:r>
     </w:p>
     <w:p>
       <w:pPr>
         <w:numPr>
           <w:ilvl w:val="0"/>
-          <w:numId w:val="1001"/>
+          <w:numId w:val="1003"/>
         </w:numPr>
         <w:pStyle w:val="Compact"/>
       </w:pPr>
       <w:r>
+        <w:t xml:space="preserve">виртуальные файловые системы;</w:t>
+      </w:r>
+    </w:p>
+    <w:p>
+      <w:pPr>
+        <w:numPr>
+          <w:ilvl w:val="0"/>
+          <w:numId w:val="1003"/>
+        </w:numPr>
+        <w:pStyle w:val="Compact"/>
+      </w:pPr>
+      <w:r>
+        <w:t xml:space="preserve">сетевые файловые системы;</w:t>
+      </w:r>
+    </w:p>
+    <w:p>
+      <w:pPr>
+        <w:numPr>
+          <w:ilvl w:val="0"/>
+          <w:numId w:val="1003"/>
+        </w:numPr>
+        <w:pStyle w:val="Compact"/>
+      </w:pPr>
+      <w:r>
+        <w:t xml:space="preserve">для флэш-памяти.</w:t>
+      </w:r>
+    </w:p>
+    <w:p>
+      <w:pPr>
+        <w:numPr>
+          <w:ilvl w:val="0"/>
+          <w:numId w:val="1004"/>
+        </w:numPr>
+      </w:pPr>
+      <w:r>
+        <w:t xml:space="preserve">Для просмотра устройств и точек их монтирования в Linux можно использовать команду</w:t>
+      </w:r>
+      <w:r>
+        <w:t xml:space="preserve"> </w:t>
+      </w:r>
+      <w:r>
+        <w:rPr>
+          <w:rStyle w:val="VerbatimChar"/>
+        </w:rPr>
+        <w:t xml:space="preserve">findmnt --real</w:t>
+      </w:r>
+      <w:r>
+        <w:t xml:space="preserve">.</w:t>
+      </w:r>
+    </w:p>
+    <w:p>
+      <w:pPr>
+        <w:numPr>
+          <w:ilvl w:val="0"/>
+          <w:numId w:val="1004"/>
+        </w:numPr>
+      </w:pPr>
+      <w:r>
+        <w:t xml:space="preserve">Зависший процесс в Linux можно удалить с помощью</w:t>
+      </w:r>
+      <w:r>
+        <w:t xml:space="preserve"> </w:t>
+      </w:r>
+      <w:r>
+        <w:t xml:space="preserve">“</w:t>
+      </w:r>
+      <w:r>
+        <w:t xml:space="preserve">крстика</w:t>
+      </w:r>
+      <w:r>
+        <w:t xml:space="preserve">”</w:t>
+      </w:r>
+      <w:r>
+        <w:t xml:space="preserve"> </w:t>
+      </w:r>
+      <w:r>
+        <w:t xml:space="preserve">в углу, с помощью системного монитора или с помощью команды</w:t>
+      </w:r>
+      <w:r>
+        <w:t xml:space="preserve"> </w:t>
+      </w:r>
+      <w:r>
+        <w:rPr>
+          <w:rStyle w:val="VerbatimChar"/>
+        </w:rPr>
+        <w:t xml:space="preserve">xkill</w:t>
+      </w:r>
+      <w:r>
+        <w:t xml:space="preserve"> </w:t>
+      </w:r>
+      <w:r>
+        <w:t xml:space="preserve">в терминале.</w:t>
+      </w:r>
+    </w:p>
+    <w:bookmarkEnd w:id="92"/>
+    <w:bookmarkStart w:id="93" w:name="выводы"/>
+    <w:p>
+      <w:pPr>
+        <w:pStyle w:val="Heading1"/>
+      </w:pPr>
+      <w:r>
+        <w:rPr>
+          <w:rStyle w:val="SectionNumber"/>
+        </w:rPr>
+        <w:t xml:space="preserve">5</w:t>
+      </w:r>
+      <w:r>
+        <w:tab/>
+      </w:r>
+      <w:r>
+        <w:t xml:space="preserve">Выводы</w:t>
+      </w:r>
+    </w:p>
+    <w:p>
+      <w:pPr>
+        <w:pStyle w:val="FirstParagraph"/>
+      </w:pPr>
+      <w:r>
+        <w:t xml:space="preserve">Приобретели практические навыки установки операционной системы на виртуальную машину, настройки минимально необходимых для дальнейшей работы сервисов.</w:t>
+      </w:r>
+    </w:p>
+    <w:bookmarkEnd w:id="93"/>
+    <w:bookmarkStart w:id="94" w:name="список-литературы"/>
+    <w:p>
+      <w:pPr>
+        <w:pStyle w:val="Heading1"/>
+      </w:pPr>
+      <w:r>
+        <w:t xml:space="preserve">Список литературы</w:t>
+      </w:r>
+    </w:p>
+    <w:p>
+      <w:pPr>
+        <w:numPr>
+          <w:ilvl w:val="0"/>
+          <w:numId w:val="1005"/>
+        </w:numPr>
+        <w:pStyle w:val="Compact"/>
+      </w:pPr>
+      <w:r>
+        <w:t xml:space="preserve">Dash, P. Getting Started with Oracle VM VirtualBox / P. Dash. – Packt Publishing Ltd, 2013. – 86 сс.</w:t>
+      </w:r>
+    </w:p>
+    <w:p>
+      <w:pPr>
+        <w:numPr>
+          <w:ilvl w:val="0"/>
+          <w:numId w:val="1005"/>
+        </w:numPr>
+        <w:pStyle w:val="Compact"/>
+      </w:pPr>
+      <w:r>
+        <w:t xml:space="preserve">Colvin, H. VirtualBox: An Ultimate Guide Book on Virtualization with VirtualBox. VirtualBox / H. Colvin. – CreateSpace Independent Publishing Platform, 2015. – 70 сс.</w:t>
+      </w:r>
+    </w:p>
+    <w:p>
+      <w:pPr>
+        <w:numPr>
+          <w:ilvl w:val="0"/>
+          <w:numId w:val="1005"/>
+        </w:numPr>
+        <w:pStyle w:val="Compact"/>
+      </w:pPr>
+      <w:r>
+        <w:t xml:space="preserve">Vugt, S. van. Red Hat RHCSA/RHCE 7 cert guide : Red Hat Enterprise Linux 7 (EX200 and EX300) : Certification Guide. Red Hat RHCSA/RHCE 7 cert guide / S. van Vugt. – Pearson IT Certification, 2016. – 1008 сс.</w:t>
+      </w:r>
+    </w:p>
+    <w:p>
+      <w:pPr>
+        <w:numPr>
+          <w:ilvl w:val="0"/>
+          <w:numId w:val="1005"/>
+        </w:numPr>
+        <w:pStyle w:val="Compact"/>
+      </w:pPr>
+      <w:r>
+        <w:t xml:space="preserve">Робачевский, А. Операционная система UNIX / А. Робачевский, С. Немнюгин, О. Стесик. – 2-е изд. – Санкт-Петербург : БХВ-Петербург, 2010. – 656 сс.</w:t>
+      </w:r>
+    </w:p>
+    <w:p>
+      <w:pPr>
+        <w:numPr>
+          <w:ilvl w:val="0"/>
+          <w:numId w:val="1005"/>
+        </w:numPr>
+        <w:pStyle w:val="Compact"/>
+      </w:pPr>
+      <w:r>
+        <w:t xml:space="preserve">Немет, Э. Unix и Linux: руководство системного администратора. Unix и Linux / Э. Немет, Г. Снайдер, Т.Р. Хейн, Б. Уэйли. – 4-е изд. – Вильямс, 2014. – 1312 сс.</w:t>
+      </w:r>
+    </w:p>
+    <w:p>
+      <w:pPr>
+        <w:numPr>
+          <w:ilvl w:val="0"/>
+          <w:numId w:val="1005"/>
+        </w:numPr>
+        <w:pStyle w:val="Compact"/>
+      </w:pPr>
+      <w:r>
+        <w:t xml:space="preserve">Колисниченко, Д.Н. Самоучитель системного администратора Linux : Системный администратор / Д.Н. Колисниченко. – Санкт-Петербург : БХВ-Петербург, 2011. – 544 сс.</w:t>
+      </w:r>
+    </w:p>
+    <w:p>
+      <w:pPr>
+        <w:numPr>
+          <w:ilvl w:val="0"/>
+          <w:numId w:val="1005"/>
+        </w:numPr>
+        <w:pStyle w:val="Compact"/>
+      </w:pPr>
+      <w:r>
         <w:t xml:space="preserve">Robbins, A. Bash Pocket Reference / A. Robbins. – O’Reilly Media, 2016. – 156 сс.</w:t>
       </w:r>
     </w:p>
-    <w:bookmarkEnd w:id="93"/>
+    <w:bookmarkEnd w:id="94"/>
     <w:sectPr/>
   </w:body>
 </w:document>
@@ -2284,10 +2768,349 @@
       </w:pPr>
     </w:lvl>
   </w:abstractNum>
+  <w:abstractNum w:abstractNumId="99413">
+    <w:nsid w:val="A99413"/>
+    <w:multiLevelType w:val="multilevel"/>
+    <w:lvl w:ilvl="0">
+      <w:start w:val="3"/>
+      <w:numFmt w:val="decimal"/>
+      <w:lvlText w:val="%1."/>
+      <w:lvlJc w:val="left"/>
+      <w:pPr>
+        <w:ind w:left="720" w:hanging="480"/>
+      </w:pPr>
+    </w:lvl>
+    <w:lvl w:ilvl="1">
+      <w:start w:val="3"/>
+      <w:numFmt w:val="decimal"/>
+      <w:lvlText w:val="%2."/>
+      <w:lvlJc w:val="left"/>
+      <w:pPr>
+        <w:ind w:left="1440" w:hanging="480"/>
+      </w:pPr>
+    </w:lvl>
+    <w:lvl w:ilvl="2">
+      <w:start w:val="3"/>
+      <w:numFmt w:val="decimal"/>
+      <w:lvlText w:val="%3."/>
+      <w:lvlJc w:val="left"/>
+      <w:pPr>
+        <w:ind w:left="2160" w:hanging="480"/>
+      </w:pPr>
+    </w:lvl>
+    <w:lvl w:ilvl="3">
+      <w:start w:val="3"/>
+      <w:numFmt w:val="decimal"/>
+      <w:lvlText w:val="%4."/>
+      <w:lvlJc w:val="left"/>
+      <w:pPr>
+        <w:ind w:left="2880" w:hanging="480"/>
+      </w:pPr>
+    </w:lvl>
+    <w:lvl w:ilvl="4">
+      <w:start w:val="3"/>
+      <w:numFmt w:val="decimal"/>
+      <w:lvlText w:val="%5."/>
+      <w:lvlJc w:val="left"/>
+      <w:pPr>
+        <w:ind w:left="3600" w:hanging="480"/>
+      </w:pPr>
+    </w:lvl>
+    <w:lvl w:ilvl="5">
+      <w:start w:val="3"/>
+      <w:numFmt w:val="decimal"/>
+      <w:lvlText w:val="%6."/>
+      <w:lvlJc w:val="left"/>
+      <w:pPr>
+        <w:ind w:left="4320" w:hanging="480"/>
+      </w:pPr>
+    </w:lvl>
+    <w:lvl w:ilvl="6">
+      <w:start w:val="3"/>
+      <w:numFmt w:val="decimal"/>
+      <w:lvlText w:val="%7."/>
+      <w:lvlJc w:val="left"/>
+      <w:pPr>
+        <w:ind w:left="5040" w:hanging="480"/>
+      </w:pPr>
+    </w:lvl>
+    <w:lvl w:ilvl="7">
+      <w:start w:val="3"/>
+      <w:numFmt w:val="decimal"/>
+      <w:lvlText w:val="%8."/>
+      <w:lvlJc w:val="left"/>
+      <w:pPr>
+        <w:ind w:left="5760" w:hanging="480"/>
+      </w:pPr>
+    </w:lvl>
+    <w:lvl w:ilvl="8">
+      <w:start w:val="3"/>
+      <w:numFmt w:val="decimal"/>
+      <w:lvlText w:val="%9."/>
+      <w:lvlJc w:val="left"/>
+      <w:pPr>
+        <w:ind w:left="6480" w:hanging="480"/>
+      </w:pPr>
+    </w:lvl>
+  </w:abstractNum>
+  <w:abstractNum w:abstractNumId="991">
+    <w:nsid w:val="A991"/>
+    <w:multiLevelType w:val="multilevel"/>
+    <w:lvl w:ilvl="0">
+      <w:numFmt w:val="bullet"/>
+      <w:lvlText w:val="•"/>
+      <w:lvlJc w:val="left"/>
+      <w:pPr>
+        <w:ind w:left="720" w:hanging="480"/>
+      </w:pPr>
+    </w:lvl>
+    <w:lvl w:ilvl="1">
+      <w:numFmt w:val="bullet"/>
+      <w:lvlText w:val="–"/>
+      <w:lvlJc w:val="left"/>
+      <w:pPr>
+        <w:ind w:left="1440" w:hanging="480"/>
+      </w:pPr>
+    </w:lvl>
+    <w:lvl w:ilvl="2">
+      <w:numFmt w:val="bullet"/>
+      <w:lvlText w:val="•"/>
+      <w:lvlJc w:val="left"/>
+      <w:pPr>
+        <w:ind w:left="2160" w:hanging="480"/>
+      </w:pPr>
+    </w:lvl>
+    <w:lvl w:ilvl="3">
+      <w:numFmt w:val="bullet"/>
+      <w:lvlText w:val="–"/>
+      <w:lvlJc w:val="left"/>
+      <w:pPr>
+        <w:ind w:left="2880" w:hanging="480"/>
+      </w:pPr>
+    </w:lvl>
+    <w:lvl w:ilvl="4">
+      <w:numFmt w:val="bullet"/>
+      <w:lvlText w:val="•"/>
+      <w:lvlJc w:val="left"/>
+      <w:pPr>
+        <w:ind w:left="3600" w:hanging="480"/>
+      </w:pPr>
+    </w:lvl>
+    <w:lvl w:ilvl="5">
+      <w:numFmt w:val="bullet"/>
+      <w:lvlText w:val="–"/>
+      <w:lvlJc w:val="left"/>
+      <w:pPr>
+        <w:ind w:left="4320" w:hanging="480"/>
+      </w:pPr>
+    </w:lvl>
+    <w:lvl w:ilvl="6">
+      <w:numFmt w:val="bullet"/>
+      <w:lvlText w:val="•"/>
+      <w:lvlJc w:val="left"/>
+      <w:pPr>
+        <w:ind w:left="5040" w:hanging="480"/>
+      </w:pPr>
+    </w:lvl>
+    <w:lvl w:ilvl="7">
+      <w:numFmt w:val="bullet"/>
+      <w:lvlText w:val="–"/>
+      <w:lvlJc w:val="left"/>
+      <w:pPr>
+        <w:ind w:left="5760" w:hanging="480"/>
+      </w:pPr>
+    </w:lvl>
+    <w:lvl w:ilvl="8">
+      <w:numFmt w:val="bullet"/>
+      <w:lvlText w:val="•"/>
+      <w:lvlJc w:val="left"/>
+      <w:pPr>
+        <w:ind w:left="6480" w:hanging="480"/>
+      </w:pPr>
+    </w:lvl>
+  </w:abstractNum>
+  <w:abstractNum w:abstractNumId="99414">
+    <w:nsid w:val="A99414"/>
+    <w:multiLevelType w:val="multilevel"/>
+    <w:lvl w:ilvl="0">
+      <w:start w:val="4"/>
+      <w:numFmt w:val="decimal"/>
+      <w:lvlText w:val="%1."/>
+      <w:lvlJc w:val="left"/>
+      <w:pPr>
+        <w:ind w:left="720" w:hanging="480"/>
+      </w:pPr>
+    </w:lvl>
+    <w:lvl w:ilvl="1">
+      <w:start w:val="4"/>
+      <w:numFmt w:val="decimal"/>
+      <w:lvlText w:val="%2."/>
+      <w:lvlJc w:val="left"/>
+      <w:pPr>
+        <w:ind w:left="1440" w:hanging="480"/>
+      </w:pPr>
+    </w:lvl>
+    <w:lvl w:ilvl="2">
+      <w:start w:val="4"/>
+      <w:numFmt w:val="decimal"/>
+      <w:lvlText w:val="%3."/>
+      <w:lvlJc w:val="left"/>
+      <w:pPr>
+        <w:ind w:left="2160" w:hanging="480"/>
+      </w:pPr>
+    </w:lvl>
+    <w:lvl w:ilvl="3">
+      <w:start w:val="4"/>
+      <w:numFmt w:val="decimal"/>
+      <w:lvlText w:val="%4."/>
+      <w:lvlJc w:val="left"/>
+      <w:pPr>
+        <w:ind w:left="2880" w:hanging="480"/>
+      </w:pPr>
+    </w:lvl>
+    <w:lvl w:ilvl="4">
+      <w:start w:val="4"/>
+      <w:numFmt w:val="decimal"/>
+      <w:lvlText w:val="%5."/>
+      <w:lvlJc w:val="left"/>
+      <w:pPr>
+        <w:ind w:left="3600" w:hanging="480"/>
+      </w:pPr>
+    </w:lvl>
+    <w:lvl w:ilvl="5">
+      <w:start w:val="4"/>
+      <w:numFmt w:val="decimal"/>
+      <w:lvlText w:val="%6."/>
+      <w:lvlJc w:val="left"/>
+      <w:pPr>
+        <w:ind w:left="4320" w:hanging="480"/>
+      </w:pPr>
+    </w:lvl>
+    <w:lvl w:ilvl="6">
+      <w:start w:val="4"/>
+      <w:numFmt w:val="decimal"/>
+      <w:lvlText w:val="%7."/>
+      <w:lvlJc w:val="left"/>
+      <w:pPr>
+        <w:ind w:left="5040" w:hanging="480"/>
+      </w:pPr>
+    </w:lvl>
+    <w:lvl w:ilvl="7">
+      <w:start w:val="4"/>
+      <w:numFmt w:val="decimal"/>
+      <w:lvlText w:val="%8."/>
+      <w:lvlJc w:val="left"/>
+      <w:pPr>
+        <w:ind w:left="5760" w:hanging="480"/>
+      </w:pPr>
+    </w:lvl>
+    <w:lvl w:ilvl="8">
+      <w:start w:val="4"/>
+      <w:numFmt w:val="decimal"/>
+      <w:lvlText w:val="%9."/>
+      <w:lvlJc w:val="left"/>
+      <w:pPr>
+        <w:ind w:left="6480" w:hanging="480"/>
+      </w:pPr>
+    </w:lvl>
+  </w:abstractNum>
   <w:num w:numId="1000">
     <w:abstractNumId w:val="990"/>
   </w:num>
   <w:num w:numId="1001">
+    <w:abstractNumId w:val="99411"/>
+    <w:lvlOverride w:ilvl="0">
+      <w:startOverride w:val="1"/>
+    </w:lvlOverride>
+    <w:lvlOverride w:ilvl="1">
+      <w:startOverride w:val="1"/>
+    </w:lvlOverride>
+    <w:lvlOverride w:ilvl="2">
+      <w:startOverride w:val="1"/>
+    </w:lvlOverride>
+    <w:lvlOverride w:ilvl="3">
+      <w:startOverride w:val="1"/>
+    </w:lvlOverride>
+    <w:lvlOverride w:ilvl="4">
+      <w:startOverride w:val="1"/>
+    </w:lvlOverride>
+    <w:lvlOverride w:ilvl="5">
+      <w:startOverride w:val="1"/>
+    </w:lvlOverride>
+    <w:lvlOverride w:ilvl="6">
+      <w:startOverride w:val="1"/>
+    </w:lvlOverride>
+    <w:lvlOverride w:ilvl="7">
+      <w:startOverride w:val="1"/>
+    </w:lvlOverride>
+    <w:lvlOverride w:ilvl="8">
+      <w:startOverride w:val="1"/>
+    </w:lvlOverride>
+  </w:num>
+  <w:num w:numId="1002">
+    <w:abstractNumId w:val="99413"/>
+    <w:lvlOverride w:ilvl="0">
+      <w:startOverride w:val="3"/>
+    </w:lvlOverride>
+    <w:lvlOverride w:ilvl="1">
+      <w:startOverride w:val="3"/>
+    </w:lvlOverride>
+    <w:lvlOverride w:ilvl="2">
+      <w:startOverride w:val="3"/>
+    </w:lvlOverride>
+    <w:lvlOverride w:ilvl="3">
+      <w:startOverride w:val="3"/>
+    </w:lvlOverride>
+    <w:lvlOverride w:ilvl="4">
+      <w:startOverride w:val="3"/>
+    </w:lvlOverride>
+    <w:lvlOverride w:ilvl="5">
+      <w:startOverride w:val="3"/>
+    </w:lvlOverride>
+    <w:lvlOverride w:ilvl="6">
+      <w:startOverride w:val="3"/>
+    </w:lvlOverride>
+    <w:lvlOverride w:ilvl="7">
+      <w:startOverride w:val="3"/>
+    </w:lvlOverride>
+    <w:lvlOverride w:ilvl="8">
+      <w:startOverride w:val="3"/>
+    </w:lvlOverride>
+  </w:num>
+  <w:num w:numId="1003">
+    <w:abstractNumId w:val="991"/>
+  </w:num>
+  <w:num w:numId="1004">
+    <w:abstractNumId w:val="99414"/>
+    <w:lvlOverride w:ilvl="0">
+      <w:startOverride w:val="4"/>
+    </w:lvlOverride>
+    <w:lvlOverride w:ilvl="1">
+      <w:startOverride w:val="4"/>
+    </w:lvlOverride>
+    <w:lvlOverride w:ilvl="2">
+      <w:startOverride w:val="4"/>
+    </w:lvlOverride>
+    <w:lvlOverride w:ilvl="3">
+      <w:startOverride w:val="4"/>
+    </w:lvlOverride>
+    <w:lvlOverride w:ilvl="4">
+      <w:startOverride w:val="4"/>
+    </w:lvlOverride>
+    <w:lvlOverride w:ilvl="5">
+      <w:startOverride w:val="4"/>
+    </w:lvlOverride>
+    <w:lvlOverride w:ilvl="6">
+      <w:startOverride w:val="4"/>
+    </w:lvlOverride>
+    <w:lvlOverride w:ilvl="7">
+      <w:startOverride w:val="4"/>
+    </w:lvlOverride>
+    <w:lvlOverride w:ilvl="8">
+      <w:startOverride w:val="4"/>
+    </w:lvlOverride>
+  </w:num>
+  <w:num w:numId="1005">
     <w:abstractNumId w:val="99411"/>
     <w:lvlOverride w:ilvl="0">
       <w:startOverride w:val="1"/>

</xml_diff>